<commit_message>
tentative création enum pour déterminer nombre de matchs pour tournamentLenght
</commit_message>
<xml_diff>
--- a/Versus.docx
+++ b/Versus.docx
@@ -196,6 +196,18 @@
           <w:ilvl w:val="0"/>
           <w:numId w:val="3"/>
         </w:numPr>
+      </w:pPr>
+      <w:r>
+        <w:t>Numéro de tournoi pour identifier le tournoi</w:t>
+      </w:r>
+    </w:p>
+    <w:p>
+      <w:pPr>
+        <w:pStyle w:val="Paragraphedeliste"/>
+        <w:numPr>
+          <w:ilvl w:val="0"/>
+          <w:numId w:val="3"/>
+        </w:numPr>
         <w:rPr>
           <w:color w:val="9BBB59" w:themeColor="accent3"/>
         </w:rPr>
@@ -575,6 +587,9 @@
       <w:r>
         <w:t>Comment intégrer données dans les classes</w:t>
       </w:r>
+      <w:r>
+        <w:t> ? </w:t>
+      </w:r>
     </w:p>
     <w:p>
       <w:pPr>
@@ -590,6 +605,9 @@
       <w:r>
         <w:t>chaque classe</w:t>
       </w:r>
+      <w:r>
+        <w:t> ?</w:t>
+      </w:r>
     </w:p>
     <w:p/>
     <w:p>
@@ -653,31 +671,33 @@
       </w:r>
       <w:r>
         <w:tab/>
-        <w:t>Si user1 choisis perdu alors user2 = gagné</w:t>
-      </w:r>
-      <w:r>
-        <w:tab/>
-      </w:r>
-      <w:r>
-        <w:tab/>
-      </w:r>
-      <w:r>
-        <w:tab/>
-      </w:r>
-      <w:r>
-        <w:tab/>
-      </w:r>
-      <w:r>
-        <w:tab/>
-      </w:r>
-      <w:r>
-        <w:tab/>
-      </w:r>
-      <w:r>
-        <w:tab/>
-      </w:r>
-      <w:r>
-        <w:tab/>
+        <w:t>Si user1 choisis p</w:t>
+      </w:r>
+      <w:r>
+        <w:t>erdu alors user2 = gagné</w:t>
+      </w:r>
+      <w:r>
+        <w:tab/>
+      </w:r>
+      <w:r>
+        <w:tab/>
+      </w:r>
+      <w:r>
+        <w:tab/>
+      </w:r>
+      <w:r>
+        <w:tab/>
+      </w:r>
+      <w:r>
+        <w:tab/>
+      </w:r>
+      <w:r>
+        <w:tab/>
+      </w:r>
+      <w:r>
+        <w:tab/>
+      </w:r>
+      <w:r>
         <w:t>Si user1 choisis nul alors user2 = nul</w:t>
       </w:r>
     </w:p>
@@ -741,6 +761,36 @@
         <w:t xml:space="preserve"> </w:t>
       </w:r>
     </w:p>
+    <w:p/>
+    <w:p>
+      <w:pPr>
+        <w:pStyle w:val="Paragraphedeliste"/>
+        <w:numPr>
+          <w:ilvl w:val="0"/>
+          <w:numId w:val="2"/>
+        </w:numPr>
+      </w:pPr>
+      <w:r>
+        <w:t xml:space="preserve">Durée tournoi : Etant donné qu’un tournoi aura une durée de 20 ou 40 </w:t>
+      </w:r>
+      <w:proofErr w:type="spellStart"/>
+      <w:r>
+        <w:t>tdays</w:t>
+      </w:r>
+      <w:proofErr w:type="spellEnd"/>
+      <w:r>
+        <w:t xml:space="preserve">, dois-je créer un objet </w:t>
+      </w:r>
+      <w:proofErr w:type="spellStart"/>
+      <w:r>
+        <w:t>list</w:t>
+      </w:r>
+      <w:proofErr w:type="spellEnd"/>
+      <w:r>
+        <w:t xml:space="preserve"> pour choisir la durée du tournoi ?</w:t>
+      </w:r>
+    </w:p>
+    <w:p/>
     <w:p/>
     <w:sectPr>
       <w:pgSz w:w="11906" w:h="16838"/>

</xml_diff>